<commit_message>
/ ‘clients/Robyn Nason/InfoSci MPS Project Proposal Form v2.docx’
</commit_message>
<xml_diff>
--- a/clients/Robyn Nason/InfoSci MPS Project Proposal Form v2.docx
+++ b/clients/Robyn Nason/InfoSci MPS Project Proposal Form v2.docx
@@ -1,6 +1,6 @@
 
 <file path=word/document.xml><?xml version="1.0" encoding="utf-8"?>
-<w:document xmlns:wpc="http://schemas.microsoft.com/office/word/2010/wordprocessingCanvas" xmlns:mo="http://schemas.microsoft.com/office/mac/office/2008/main" xmlns:mc="http://schemas.openxmlformats.org/markup-compatibility/2006" xmlns:mv="urn:schemas-microsoft-com:mac:vml" xmlns:o="urn:schemas-microsoft-com:office:office" xmlns:r="http://schemas.openxmlformats.org/officeDocument/2006/relationships" xmlns:m="http://schemas.openxmlformats.org/officeDocument/2006/math" xmlns:v="urn:schemas-microsoft-com:vml" xmlns:wp14="http://schemas.microsoft.com/office/word/2010/wordprocessingDrawing" xmlns:wp="http://schemas.openxmlformats.org/drawingml/2006/wordprocessingDrawing" xmlns:w10="urn:schemas-microsoft-com:office:word" xmlns:w="http://schemas.openxmlformats.org/wordprocessingml/2006/main" xmlns:w14="http://schemas.microsoft.com/office/word/2010/wordml" xmlns:w15="http://schemas.microsoft.com/office/word/2012/wordml" xmlns:wpg="http://schemas.microsoft.com/office/word/2010/wordprocessingGroup" xmlns:wpi="http://schemas.microsoft.com/office/word/2010/wordprocessingInk" xmlns:wne="http://schemas.microsoft.com/office/word/2006/wordml" xmlns:wps="http://schemas.microsoft.com/office/word/2010/wordprocessingShape" mc:Ignorable="w14 w15 wp14">
+<w:document xmlns:wpc="http://schemas.microsoft.com/office/word/2010/wordprocessingCanvas" xmlns:cx="http://schemas.microsoft.com/office/drawing/2014/chartex" xmlns:mc="http://schemas.openxmlformats.org/markup-compatibility/2006" xmlns:o="urn:schemas-microsoft-com:office:office" xmlns:r="http://schemas.openxmlformats.org/officeDocument/2006/relationships" xmlns:m="http://schemas.openxmlformats.org/officeDocument/2006/math" xmlns:v="urn:schemas-microsoft-com:vml" xmlns:wp14="http://schemas.microsoft.com/office/word/2010/wordprocessingDrawing" xmlns:wp="http://schemas.openxmlformats.org/drawingml/2006/wordprocessingDrawing" xmlns:w10="urn:schemas-microsoft-com:office:word" xmlns:w="http://schemas.openxmlformats.org/wordprocessingml/2006/main" xmlns:w14="http://schemas.microsoft.com/office/word/2010/wordml" xmlns:w15="http://schemas.microsoft.com/office/word/2012/wordml" xmlns:w16se="http://schemas.microsoft.com/office/word/2015/wordml/symex" xmlns:wpg="http://schemas.microsoft.com/office/word/2010/wordprocessingGroup" xmlns:wpi="http://schemas.microsoft.com/office/word/2010/wordprocessingInk" xmlns:wne="http://schemas.microsoft.com/office/word/2006/wordml" xmlns:wps="http://schemas.microsoft.com/office/word/2010/wordprocessingShape" mc:Ignorable="w14 w15 w16se wp14">
   <w:body>
     <w:p>
       <w:pPr>
@@ -11,7 +11,7 @@
           <w:noProof/>
         </w:rPr>
         <w:drawing>
-          <wp:anchor distT="0" distB="0" distL="114300" distR="114300" simplePos="0" relativeHeight="251659264" behindDoc="0" locked="0" layoutInCell="1" allowOverlap="1" wp14:anchorId="77307B1B" wp14:editId="28EBA310">
+          <wp:anchor distT="0" distB="0" distL="114300" distR="114300" simplePos="0" relativeHeight="251658241" behindDoc="0" locked="0" layoutInCell="1" allowOverlap="1" wp14:anchorId="77307B1B" wp14:editId="28EBA310">
             <wp:simplePos x="457200" y="457200"/>
             <wp:positionH relativeFrom="margin">
               <wp:align>left</wp:align>
@@ -823,89 +823,184 @@
           <w:p>
             <w:pPr>
               <w:pStyle w:val="p1"/>
+              <w:rPr>
+                <w:rFonts w:asciiTheme="minorHAnsi" w:hAnsiTheme="minorHAnsi" w:cstheme="minorHAnsi"/>
+                <w:sz w:val="20"/>
+                <w:szCs w:val="20"/>
+              </w:rPr>
             </w:pPr>
             <w:r>
-              <w:t xml:space="preserve">You will work with </w:t>
-            </w:r>
-            <w:r>
-              <w:t xml:space="preserve">Workday’s engineers and product managers to design and develop an academic planner app. This app should allow students to </w:t>
-            </w:r>
-            <w:r>
+              <w:rPr>
+                <w:rFonts w:asciiTheme="minorHAnsi" w:hAnsiTheme="minorHAnsi" w:cstheme="minorHAnsi"/>
+                <w:sz w:val="20"/>
+                <w:szCs w:val="20"/>
+              </w:rPr>
+              <w:t xml:space="preserve">You will work with Workday’s engineers and product managers to design and develop an academic planner app. This app should allow students to </w:t>
+            </w:r>
+            <w:r>
+              <w:rPr>
+                <w:rFonts w:asciiTheme="minorHAnsi" w:hAnsiTheme="minorHAnsi" w:cstheme="minorHAnsi"/>
+                <w:sz w:val="20"/>
+                <w:szCs w:val="20"/>
+              </w:rPr>
               <w:t>manage</w:t>
             </w:r>
             <w:r>
+              <w:rPr>
+                <w:rFonts w:asciiTheme="minorHAnsi" w:hAnsiTheme="minorHAnsi" w:cstheme="minorHAnsi"/>
+                <w:sz w:val="20"/>
+                <w:szCs w:val="20"/>
+              </w:rPr>
               <w:t xml:space="preserve"> their academic plan through graduation. </w:t>
             </w:r>
             <w:r>
+              <w:rPr>
+                <w:rFonts w:asciiTheme="minorHAnsi" w:hAnsiTheme="minorHAnsi" w:cstheme="minorHAnsi"/>
+                <w:sz w:val="20"/>
+                <w:szCs w:val="20"/>
+              </w:rPr>
               <w:t xml:space="preserve">You will design a clear and concise interface for students to interact with. </w:t>
             </w:r>
             <w:r>
+              <w:rPr>
+                <w:rFonts w:asciiTheme="minorHAnsi" w:hAnsiTheme="minorHAnsi" w:cstheme="minorHAnsi"/>
+                <w:sz w:val="20"/>
+                <w:szCs w:val="20"/>
+              </w:rPr>
               <w:t xml:space="preserve">The app should display the student’s academic requirements for their major/minor and allow the student to design their semester-by-semester course load to satisfy these requirements on time. </w:t>
             </w:r>
             <w:r>
+              <w:rPr>
+                <w:rFonts w:asciiTheme="minorHAnsi" w:hAnsiTheme="minorHAnsi" w:cstheme="minorHAnsi"/>
+                <w:sz w:val="20"/>
+                <w:szCs w:val="20"/>
+              </w:rPr>
               <w:t xml:space="preserve">It should allow then to manipulate their plan </w:t>
             </w:r>
             <w:r>
+              <w:rPr>
+                <w:rFonts w:asciiTheme="minorHAnsi" w:hAnsiTheme="minorHAnsi" w:cstheme="minorHAnsi"/>
+                <w:sz w:val="20"/>
+                <w:szCs w:val="20"/>
+              </w:rPr>
               <w:t>and</w:t>
             </w:r>
             <w:r>
+              <w:rPr>
+                <w:rFonts w:asciiTheme="minorHAnsi" w:hAnsiTheme="minorHAnsi" w:cstheme="minorHAnsi"/>
+                <w:sz w:val="20"/>
+                <w:szCs w:val="20"/>
+              </w:rPr>
               <w:t xml:space="preserve"> see how it affects their schedule. </w:t>
             </w:r>
           </w:p>
           <w:p>
             <w:pPr>
               <w:pStyle w:val="p1"/>
+              <w:rPr>
+                <w:rFonts w:asciiTheme="minorHAnsi" w:hAnsiTheme="minorHAnsi" w:cstheme="minorHAnsi"/>
+                <w:sz w:val="20"/>
+                <w:szCs w:val="20"/>
+              </w:rPr>
             </w:pPr>
           </w:p>
           <w:p>
             <w:pPr>
               <w:pStyle w:val="p1"/>
+              <w:rPr>
+                <w:rFonts w:asciiTheme="minorHAnsi" w:hAnsiTheme="minorHAnsi" w:cstheme="minorHAnsi"/>
+                <w:sz w:val="20"/>
+                <w:szCs w:val="20"/>
+              </w:rPr>
             </w:pPr>
             <w:r>
+              <w:rPr>
+                <w:rFonts w:asciiTheme="minorHAnsi" w:hAnsiTheme="minorHAnsi" w:cstheme="minorHAnsi"/>
+                <w:sz w:val="20"/>
+                <w:szCs w:val="20"/>
+              </w:rPr>
               <w:t>An example scenario</w:t>
             </w:r>
             <w:r>
+              <w:rPr>
+                <w:rFonts w:asciiTheme="minorHAnsi" w:hAnsiTheme="minorHAnsi" w:cstheme="minorHAnsi"/>
+                <w:sz w:val="20"/>
+                <w:szCs w:val="20"/>
+              </w:rPr>
               <w:t>: if I am a student and I want to see what happens if I wait to take a required course</w:t>
             </w:r>
             <w:r>
+              <w:rPr>
+                <w:rFonts w:asciiTheme="minorHAnsi" w:hAnsiTheme="minorHAnsi" w:cstheme="minorHAnsi"/>
+                <w:sz w:val="20"/>
+                <w:szCs w:val="20"/>
+              </w:rPr>
               <w:t xml:space="preserve"> (that may only be offered in Spring semesters)</w:t>
             </w:r>
             <w:r>
+              <w:rPr>
+                <w:rFonts w:asciiTheme="minorHAnsi" w:hAnsiTheme="minorHAnsi" w:cstheme="minorHAnsi"/>
+                <w:sz w:val="20"/>
+                <w:szCs w:val="20"/>
+              </w:rPr>
               <w:t xml:space="preserve">, I should be able to see how that affects my future course loads to graduate on time. </w:t>
             </w:r>
             <w:r>
+              <w:rPr>
+                <w:rFonts w:asciiTheme="minorHAnsi" w:hAnsiTheme="minorHAnsi" w:cstheme="minorHAnsi"/>
+                <w:sz w:val="20"/>
+                <w:szCs w:val="20"/>
+              </w:rPr>
               <w:t xml:space="preserve">Should I then </w:t>
             </w:r>
             <w:r>
+              <w:rPr>
+                <w:rFonts w:asciiTheme="minorHAnsi" w:hAnsiTheme="minorHAnsi" w:cstheme="minorHAnsi"/>
+                <w:sz w:val="20"/>
+                <w:szCs w:val="20"/>
+              </w:rPr>
               <w:t>take another class earlier to not overload myself</w:t>
             </w:r>
             <w:r>
+              <w:rPr>
+                <w:rFonts w:asciiTheme="minorHAnsi" w:hAnsiTheme="minorHAnsi" w:cstheme="minorHAnsi"/>
+                <w:sz w:val="20"/>
+                <w:szCs w:val="20"/>
+              </w:rPr>
               <w:t xml:space="preserve"> later</w:t>
             </w:r>
             <w:r>
+              <w:rPr>
+                <w:rFonts w:asciiTheme="minorHAnsi" w:hAnsiTheme="minorHAnsi" w:cstheme="minorHAnsi"/>
+                <w:sz w:val="20"/>
+                <w:szCs w:val="20"/>
+              </w:rPr>
               <w:t xml:space="preserve">? Is there another course I could take instead to satisfy that requirement? </w:t>
             </w:r>
             <w:r>
+              <w:rPr>
+                <w:rFonts w:asciiTheme="minorHAnsi" w:hAnsiTheme="minorHAnsi" w:cstheme="minorHAnsi"/>
+                <w:sz w:val="20"/>
+                <w:szCs w:val="20"/>
+              </w:rPr>
               <w:t xml:space="preserve">If I wait for this course, will it be offered again in time for my intended graduation? </w:t>
             </w:r>
-            <w:proofErr w:type="gramStart"/>
-            <w:r>
-              <w:t>Will</w:t>
-            </w:r>
-            <w:proofErr w:type="gramEnd"/>
-            <w:r>
-              <w:t xml:space="preserve"> I be able to take the courses that this is a pre-requisite for in time for my intended graduation? </w:t>
-            </w:r>
-          </w:p>
-          <w:p>
-            <w:pPr>
-              <w:pStyle w:val="p1"/>
-            </w:pPr>
-          </w:p>
-          <w:p>
-            <w:pPr>
-              <w:pStyle w:val="p1"/>
-            </w:pPr>
+            <w:r>
+              <w:rPr>
+                <w:rFonts w:asciiTheme="minorHAnsi" w:hAnsiTheme="minorHAnsi" w:cstheme="minorHAnsi"/>
+                <w:sz w:val="20"/>
+                <w:szCs w:val="20"/>
+              </w:rPr>
+              <w:t>Will I be able to take the courses that this is a pre-requisite for in t</w:t>
+            </w:r>
+            <w:r>
+              <w:rPr>
+                <w:rFonts w:asciiTheme="minorHAnsi" w:hAnsiTheme="minorHAnsi" w:cstheme="minorHAnsi"/>
+                <w:sz w:val="20"/>
+                <w:szCs w:val="20"/>
+              </w:rPr>
+              <w:t>ime for my intended graduation?</w:t>
+            </w:r>
           </w:p>
         </w:tc>
       </w:tr>
@@ -990,10 +1085,7 @@
               <w:t xml:space="preserve">Develop a prototype: Implement the design. If students have a technical background, we could create the app (it </w:t>
             </w:r>
             <w:r>
-              <w:t>can</w:t>
-            </w:r>
-            <w:r>
-              <w:t xml:space="preserve"> </w:t>
+              <w:t xml:space="preserve">can </w:t>
             </w:r>
             <w:r>
               <w:t xml:space="preserve">be </w:t>
@@ -1005,7 +1097,12 @@
               <w:t>)</w:t>
             </w:r>
             <w:r>
-              <w:t xml:space="preserve">, otherwise we can make a high-fidelity prototype. </w:t>
+              <w:t>, othe</w:t>
+            </w:r>
+            <w:bookmarkStart w:id="2" w:name="_GoBack"/>
+            <w:bookmarkEnd w:id="2"/>
+            <w:r>
+              <w:t xml:space="preserve">rwise we can make a high-fidelity prototype. </w:t>
             </w:r>
           </w:p>
         </w:tc>
@@ -1016,7 +1113,6 @@
         <w:rPr>
           <w:b/>
         </w:rPr>
-        <w:lastRenderedPageBreak/>
         <w:br w:type="page"/>
       </w:r>
     </w:p>
@@ -1274,8 +1370,6 @@
             <w:r>
               <w:t xml:space="preserve">They’ll </w:t>
             </w:r>
-            <w:bookmarkStart w:id="2" w:name="_GoBack"/>
-            <w:bookmarkEnd w:id="2"/>
             <w:r>
               <w:t xml:space="preserve">learn what it takes to take a project from concept to functioning design. </w:t>
             </w:r>
@@ -1765,11 +1859,7 @@
               </w:rPr>
             </w:pPr>
             <w:r>
-              <w:t xml:space="preserve">Please </w:t>
-            </w:r>
-            <w:proofErr w:type="gramStart"/>
-            <w:r>
-              <w:t>elaborate</w:t>
+              <w:t>Please elaborate</w:t>
             </w:r>
             <w:r>
               <w:t>.</w:t>
@@ -1778,14 +1868,7 @@
               <w:rPr>
                 <w:b w:val="0"/>
               </w:rPr>
-              <w:t>.</w:t>
-            </w:r>
-            <w:proofErr w:type="gramEnd"/>
-            <w:r>
-              <w:rPr>
-                <w:b w:val="0"/>
-              </w:rPr>
-              <w:t xml:space="preserve"> </w:t>
+              <w:t xml:space="preserve">. </w:t>
             </w:r>
           </w:p>
         </w:tc>
@@ -1884,7 +1967,7 @@
 </file>
 
 <file path=word/endnotes.xml><?xml version="1.0" encoding="utf-8"?>
-<w:endnotes xmlns:wpc="http://schemas.microsoft.com/office/word/2010/wordprocessingCanvas" xmlns:mo="http://schemas.microsoft.com/office/mac/office/2008/main" xmlns:mc="http://schemas.openxmlformats.org/markup-compatibility/2006" xmlns:mv="urn:schemas-microsoft-com:mac:vml" xmlns:o="urn:schemas-microsoft-com:office:office" xmlns:r="http://schemas.openxmlformats.org/officeDocument/2006/relationships" xmlns:m="http://schemas.openxmlformats.org/officeDocument/2006/math" xmlns:v="urn:schemas-microsoft-com:vml" xmlns:wp14="http://schemas.microsoft.com/office/word/2010/wordprocessingDrawing" xmlns:wp="http://schemas.openxmlformats.org/drawingml/2006/wordprocessingDrawing" xmlns:w10="urn:schemas-microsoft-com:office:word" xmlns:w="http://schemas.openxmlformats.org/wordprocessingml/2006/main" xmlns:w14="http://schemas.microsoft.com/office/word/2010/wordml" xmlns:w15="http://schemas.microsoft.com/office/word/2012/wordml" xmlns:wpg="http://schemas.microsoft.com/office/word/2010/wordprocessingGroup" xmlns:wpi="http://schemas.microsoft.com/office/word/2010/wordprocessingInk" xmlns:wne="http://schemas.microsoft.com/office/word/2006/wordml" xmlns:wps="http://schemas.microsoft.com/office/word/2010/wordprocessingShape" mc:Ignorable="w14 w15 wp14">
+<w:endnotes xmlns:wpc="http://schemas.microsoft.com/office/word/2010/wordprocessingCanvas" xmlns:cx="http://schemas.microsoft.com/office/drawing/2014/chartex" xmlns:mc="http://schemas.openxmlformats.org/markup-compatibility/2006" xmlns:o="urn:schemas-microsoft-com:office:office" xmlns:r="http://schemas.openxmlformats.org/officeDocument/2006/relationships" xmlns:m="http://schemas.openxmlformats.org/officeDocument/2006/math" xmlns:v="urn:schemas-microsoft-com:vml" xmlns:wp14="http://schemas.microsoft.com/office/word/2010/wordprocessingDrawing" xmlns:wp="http://schemas.openxmlformats.org/drawingml/2006/wordprocessingDrawing" xmlns:w10="urn:schemas-microsoft-com:office:word" xmlns:w="http://schemas.openxmlformats.org/wordprocessingml/2006/main" xmlns:w14="http://schemas.microsoft.com/office/word/2010/wordml" xmlns:w15="http://schemas.microsoft.com/office/word/2012/wordml" xmlns:w16se="http://schemas.microsoft.com/office/word/2015/wordml/symex" xmlns:wpg="http://schemas.microsoft.com/office/word/2010/wordprocessingGroup" xmlns:wpi="http://schemas.microsoft.com/office/word/2010/wordprocessingInk" xmlns:wne="http://schemas.microsoft.com/office/word/2006/wordml" xmlns:wps="http://schemas.microsoft.com/office/word/2010/wordprocessingShape" mc:Ignorable="w14 w15 w16se wp14">
   <w:endnote w:type="separator" w:id="-1">
     <w:p>
       <w:r>
@@ -1899,11 +1982,14 @@
       </w:r>
     </w:p>
   </w:endnote>
+  <w:endnote w:type="continuationNotice" w:id="1">
+    <w:p/>
+  </w:endnote>
 </w:endnotes>
 </file>
 
 <file path=word/footnotes.xml><?xml version="1.0" encoding="utf-8"?>
-<w:footnotes xmlns:wpc="http://schemas.microsoft.com/office/word/2010/wordprocessingCanvas" xmlns:mo="http://schemas.microsoft.com/office/mac/office/2008/main" xmlns:mc="http://schemas.openxmlformats.org/markup-compatibility/2006" xmlns:mv="urn:schemas-microsoft-com:mac:vml" xmlns:o="urn:schemas-microsoft-com:office:office" xmlns:r="http://schemas.openxmlformats.org/officeDocument/2006/relationships" xmlns:m="http://schemas.openxmlformats.org/officeDocument/2006/math" xmlns:v="urn:schemas-microsoft-com:vml" xmlns:wp14="http://schemas.microsoft.com/office/word/2010/wordprocessingDrawing" xmlns:wp="http://schemas.openxmlformats.org/drawingml/2006/wordprocessingDrawing" xmlns:w10="urn:schemas-microsoft-com:office:word" xmlns:w="http://schemas.openxmlformats.org/wordprocessingml/2006/main" xmlns:w14="http://schemas.microsoft.com/office/word/2010/wordml" xmlns:w15="http://schemas.microsoft.com/office/word/2012/wordml" xmlns:wpg="http://schemas.microsoft.com/office/word/2010/wordprocessingGroup" xmlns:wpi="http://schemas.microsoft.com/office/word/2010/wordprocessingInk" xmlns:wne="http://schemas.microsoft.com/office/word/2006/wordml" xmlns:wps="http://schemas.microsoft.com/office/word/2010/wordprocessingShape" mc:Ignorable="w14 w15 wp14">
+<w:footnotes xmlns:wpc="http://schemas.microsoft.com/office/word/2010/wordprocessingCanvas" xmlns:cx="http://schemas.microsoft.com/office/drawing/2014/chartex" xmlns:mc="http://schemas.openxmlformats.org/markup-compatibility/2006" xmlns:o="urn:schemas-microsoft-com:office:office" xmlns:r="http://schemas.openxmlformats.org/officeDocument/2006/relationships" xmlns:m="http://schemas.openxmlformats.org/officeDocument/2006/math" xmlns:v="urn:schemas-microsoft-com:vml" xmlns:wp14="http://schemas.microsoft.com/office/word/2010/wordprocessingDrawing" xmlns:wp="http://schemas.openxmlformats.org/drawingml/2006/wordprocessingDrawing" xmlns:w10="urn:schemas-microsoft-com:office:word" xmlns:w="http://schemas.openxmlformats.org/wordprocessingml/2006/main" xmlns:w14="http://schemas.microsoft.com/office/word/2010/wordml" xmlns:w15="http://schemas.microsoft.com/office/word/2012/wordml" xmlns:w16se="http://schemas.microsoft.com/office/word/2015/wordml/symex" xmlns:wpg="http://schemas.microsoft.com/office/word/2010/wordprocessingGroup" xmlns:wpi="http://schemas.microsoft.com/office/word/2010/wordprocessingInk" xmlns:wne="http://schemas.microsoft.com/office/word/2006/wordml" xmlns:wps="http://schemas.microsoft.com/office/word/2010/wordprocessingShape" mc:Ignorable="w14 w15 w16se wp14">
   <w:footnote w:type="separator" w:id="-1">
     <w:p>
       <w:r>
@@ -1918,12 +2004,15 @@
       </w:r>
     </w:p>
   </w:footnote>
+  <w:footnote w:type="continuationNotice" w:id="1">
+    <w:p/>
+  </w:footnote>
 </w:footnotes>
 </file>
 
 <file path=word/numbering.xml><?xml version="1.0" encoding="utf-8"?>
-<w:numbering xmlns:wpc="http://schemas.microsoft.com/office/word/2010/wordprocessingCanvas" xmlns:mo="http://schemas.microsoft.com/office/mac/office/2008/main" xmlns:mc="http://schemas.openxmlformats.org/markup-compatibility/2006" xmlns:mv="urn:schemas-microsoft-com:mac:vml" xmlns:o="urn:schemas-microsoft-com:office:office" xmlns:r="http://schemas.openxmlformats.org/officeDocument/2006/relationships" xmlns:m="http://schemas.openxmlformats.org/officeDocument/2006/math" xmlns:v="urn:schemas-microsoft-com:vml" xmlns:wp14="http://schemas.microsoft.com/office/word/2010/wordprocessingDrawing" xmlns:wp="http://schemas.openxmlformats.org/drawingml/2006/wordprocessingDrawing" xmlns:w10="urn:schemas-microsoft-com:office:word" xmlns:w="http://schemas.openxmlformats.org/wordprocessingml/2006/main" xmlns:w14="http://schemas.microsoft.com/office/word/2010/wordml" xmlns:w15="http://schemas.microsoft.com/office/word/2012/wordml" xmlns:wpg="http://schemas.microsoft.com/office/word/2010/wordprocessingGroup" xmlns:wpi="http://schemas.microsoft.com/office/word/2010/wordprocessingInk" xmlns:wne="http://schemas.microsoft.com/office/word/2006/wordml" xmlns:wps="http://schemas.microsoft.com/office/word/2010/wordprocessingShape" mc:Ignorable="w14 w15 wp14">
-  <w:abstractNum w:abstractNumId="0">
+<w:numbering xmlns:wpc="http://schemas.microsoft.com/office/word/2010/wordprocessingCanvas" xmlns:cx="http://schemas.microsoft.com/office/drawing/2014/chartex" xmlns:mc="http://schemas.openxmlformats.org/markup-compatibility/2006" xmlns:o="urn:schemas-microsoft-com:office:office" xmlns:r="http://schemas.openxmlformats.org/officeDocument/2006/relationships" xmlns:m="http://schemas.openxmlformats.org/officeDocument/2006/math" xmlns:v="urn:schemas-microsoft-com:vml" xmlns:wp14="http://schemas.microsoft.com/office/word/2010/wordprocessingDrawing" xmlns:wp="http://schemas.openxmlformats.org/drawingml/2006/wordprocessingDrawing" xmlns:w10="urn:schemas-microsoft-com:office:word" xmlns:w="http://schemas.openxmlformats.org/wordprocessingml/2006/main" xmlns:w14="http://schemas.microsoft.com/office/word/2010/wordml" xmlns:w15="http://schemas.microsoft.com/office/word/2012/wordml" xmlns:w16se="http://schemas.microsoft.com/office/word/2015/wordml/symex" xmlns:wpg="http://schemas.microsoft.com/office/word/2010/wordprocessingGroup" xmlns:wpi="http://schemas.microsoft.com/office/word/2010/wordprocessingInk" xmlns:wne="http://schemas.microsoft.com/office/word/2006/wordml" xmlns:wps="http://schemas.microsoft.com/office/word/2010/wordprocessingShape" mc:Ignorable="w14 w15 w16se wp14">
+  <w:abstractNum w:abstractNumId="0" w15:restartNumberingAfterBreak="0">
     <w:nsid w:val="FFFFFF1D"/>
     <w:multiLevelType w:val="multilevel"/>
     <w:tmpl w:val="E510514A"/>
@@ -2063,7 +2152,7 @@
       </w:rPr>
     </w:lvl>
   </w:abstractNum>
-  <w:abstractNum w:abstractNumId="1">
+  <w:abstractNum w:abstractNumId="1" w15:restartNumberingAfterBreak="0">
     <w:nsid w:val="099843E4"/>
     <w:multiLevelType w:val="hybridMultilevel"/>
     <w:tmpl w:val="45DEB92E"/>
@@ -2152,7 +2241,7 @@
       </w:pPr>
     </w:lvl>
   </w:abstractNum>
-  <w:abstractNum w:abstractNumId="2">
+  <w:abstractNum w:abstractNumId="2" w15:restartNumberingAfterBreak="0">
     <w:nsid w:val="0BD238DA"/>
     <w:multiLevelType w:val="hybridMultilevel"/>
     <w:tmpl w:val="A2A8AE6A"/>
@@ -2238,7 +2327,7 @@
       </w:pPr>
     </w:lvl>
   </w:abstractNum>
-  <w:abstractNum w:abstractNumId="3">
+  <w:abstractNum w:abstractNumId="3" w15:restartNumberingAfterBreak="0">
     <w:nsid w:val="176543F1"/>
     <w:multiLevelType w:val="hybridMultilevel"/>
     <w:tmpl w:val="565C93AA"/>
@@ -2355,7 +2444,7 @@
       </w:pPr>
     </w:lvl>
   </w:abstractNum>
-  <w:abstractNum w:abstractNumId="4">
+  <w:abstractNum w:abstractNumId="4" w15:restartNumberingAfterBreak="0">
     <w:nsid w:val="459C2F0D"/>
     <w:multiLevelType w:val="hybridMultilevel"/>
     <w:tmpl w:val="8CCACA3A"/>
@@ -2447,7 +2536,7 @@
       </w:pPr>
     </w:lvl>
   </w:abstractNum>
-  <w:abstractNum w:abstractNumId="5">
+  <w:abstractNum w:abstractNumId="5" w15:restartNumberingAfterBreak="0">
     <w:nsid w:val="4B646DDB"/>
     <w:multiLevelType w:val="hybridMultilevel"/>
     <w:tmpl w:val="700E548A"/>
@@ -2533,7 +2622,7 @@
       </w:pPr>
     </w:lvl>
   </w:abstractNum>
-  <w:abstractNum w:abstractNumId="6">
+  <w:abstractNum w:abstractNumId="6" w15:restartNumberingAfterBreak="0">
     <w:nsid w:val="65D9735F"/>
     <w:multiLevelType w:val="hybridMultilevel"/>
     <w:tmpl w:val="90989DAC"/>
@@ -2646,7 +2735,7 @@
       </w:rPr>
     </w:lvl>
   </w:abstractNum>
-  <w:abstractNum w:abstractNumId="7">
+  <w:abstractNum w:abstractNumId="7" w15:restartNumberingAfterBreak="0">
     <w:nsid w:val="75D1199C"/>
     <w:multiLevelType w:val="hybridMultilevel"/>
     <w:tmpl w:val="43E2AC0E"/>
@@ -2732,7 +2821,7 @@
       </w:pPr>
     </w:lvl>
   </w:abstractNum>
-  <w:abstractNum w:abstractNumId="8">
+  <w:abstractNum w:abstractNumId="8" w15:restartNumberingAfterBreak="0">
     <w:nsid w:val="7A4B6BCF"/>
     <w:multiLevelType w:val="hybridMultilevel"/>
     <w:tmpl w:val="01B84BB4"/>
@@ -2854,7 +2943,7 @@
 </file>
 
 <file path=word/styles.xml><?xml version="1.0" encoding="utf-8"?>
-<w:styles xmlns:mc="http://schemas.openxmlformats.org/markup-compatibility/2006" xmlns:r="http://schemas.openxmlformats.org/officeDocument/2006/relationships" xmlns:w="http://schemas.openxmlformats.org/wordprocessingml/2006/main" xmlns:w14="http://schemas.microsoft.com/office/word/2010/wordml" xmlns:w15="http://schemas.microsoft.com/office/word/2012/wordml" mc:Ignorable="w14 w15">
+<w:styles xmlns:mc="http://schemas.openxmlformats.org/markup-compatibility/2006" xmlns:r="http://schemas.openxmlformats.org/officeDocument/2006/relationships" xmlns:w="http://schemas.openxmlformats.org/wordprocessingml/2006/main" xmlns:w14="http://schemas.microsoft.com/office/word/2010/wordml" xmlns:w15="http://schemas.microsoft.com/office/word/2012/wordml" xmlns:w16se="http://schemas.microsoft.com/office/word/2015/wordml/symex" mc:Ignorable="w14 w15 w16se">
   <w:docDefaults>
     <w:rPrDefault>
       <w:rPr>
@@ -2864,7 +2953,7 @@
     </w:rPrDefault>
     <w:pPrDefault/>
   </w:docDefaults>
-  <w:latentStyles w:defLockedState="0" w:defUIPriority="0" w:defSemiHidden="0" w:defUnhideWhenUsed="0" w:defQFormat="0" w:count="382">
+  <w:latentStyles w:defLockedState="0" w:defUIPriority="0" w:defSemiHidden="0" w:defUnhideWhenUsed="0" w:defQFormat="0" w:count="371">
     <w:lsdException w:name="Normal" w:qFormat="1"/>
     <w:lsdException w:name="heading 1" w:qFormat="1"/>
     <w:lsdException w:name="heading 2" w:semiHidden="1" w:unhideWhenUsed="1" w:qFormat="1"/>
@@ -2877,10 +2966,13 @@
     <w:lsdException w:name="heading 9" w:semiHidden="1" w:unhideWhenUsed="1" w:qFormat="1"/>
     <w:lsdException w:name="caption" w:semiHidden="1" w:unhideWhenUsed="1" w:qFormat="1"/>
     <w:lsdException w:name="Title" w:qFormat="1"/>
+    <w:lsdException w:name="Default Paragraph Font" w:uiPriority="1"/>
     <w:lsdException w:name="Subtitle" w:qFormat="1"/>
     <w:lsdException w:name="Strong" w:qFormat="1"/>
     <w:lsdException w:name="Emphasis" w:qFormat="1"/>
     <w:lsdException w:name="HTML Typewriter" w:semiHidden="1" w:unhideWhenUsed="1"/>
+    <w:lsdException w:name="Normal Table" w:semiHidden="1" w:unhideWhenUsed="1"/>
+    <w:lsdException w:name="No List" w:uiPriority="99"/>
     <w:lsdException w:name="Outline List 2" w:semiHidden="1" w:unhideWhenUsed="1"/>
     <w:lsdException w:name="Outline List 3" w:semiHidden="1" w:unhideWhenUsed="1"/>
     <w:lsdException w:name="Table Simple 1" w:semiHidden="1" w:unhideWhenUsed="1"/>
@@ -2923,8 +3015,10 @@
     <w:lsdException w:name="Table Subtle 1" w:semiHidden="1" w:unhideWhenUsed="1"/>
     <w:lsdException w:name="Table Subtle 2" w:semiHidden="1" w:unhideWhenUsed="1"/>
     <w:lsdException w:name="Table Web 1" w:semiHidden="1" w:unhideWhenUsed="1"/>
+    <w:lsdException w:name="Table Web 2" w:semiHidden="1" w:unhideWhenUsed="1"/>
     <w:lsdException w:name="Table Web 3" w:semiHidden="1" w:unhideWhenUsed="1"/>
     <w:lsdException w:name="Balloon Text" w:semiHidden="1" w:unhideWhenUsed="1"/>
+    <w:lsdException w:name="Table Theme" w:semiHidden="1" w:unhideWhenUsed="1"/>
     <w:lsdException w:name="Placeholder Text" w:semiHidden="1" w:uiPriority="67"/>
     <w:lsdException w:name="No Spacing" w:uiPriority="68"/>
     <w:lsdException w:name="Light Shading" w:uiPriority="69"/>
@@ -3140,8 +3234,6 @@
     <w:lsdException w:name="List Table 5 Dark Accent 6" w:uiPriority="50"/>
     <w:lsdException w:name="List Table 6 Colorful Accent 6" w:uiPriority="51"/>
     <w:lsdException w:name="List Table 7 Colorful Accent 6" w:uiPriority="52"/>
-    <w:lsdException w:name="Mention" w:semiHidden="1" w:uiPriority="99" w:unhideWhenUsed="1"/>
-    <w:lsdException w:name="Smart Hyperlink" w:semiHidden="1" w:uiPriority="99" w:unhideWhenUsed="1"/>
   </w:latentStyles>
   <w:style w:type="paragraph" w:default="1" w:styleId="Normal">
     <w:name w:val="Normal"/>
@@ -3217,7 +3309,6 @@
     <w:basedOn w:val="TableNormal"/>
     <w:rsid w:val="007A3D40"/>
     <w:tblPr>
-      <w:tblInd w:w="0" w:type="dxa"/>
       <w:tblBorders>
         <w:top w:val="single" w:sz="4" w:space="0" w:color="auto"/>
         <w:left w:val="single" w:sz="4" w:space="0" w:color="auto"/>
@@ -3226,12 +3317,6 @@
         <w:insideH w:val="single" w:sz="4" w:space="0" w:color="auto"/>
         <w:insideV w:val="single" w:sz="4" w:space="0" w:color="auto"/>
       </w:tblBorders>
-      <w:tblCellMar>
-        <w:top w:w="0" w:type="dxa"/>
-        <w:left w:w="108" w:type="dxa"/>
-        <w:bottom w:w="0" w:type="dxa"/>
-        <w:right w:w="108" w:type="dxa"/>
-      </w:tblCellMar>
     </w:tblPr>
   </w:style>
   <w:style w:type="paragraph" w:styleId="Header">

</xml_diff>